<commit_message>
update templates for quarto rendering
</commit_message>
<xml_diff>
--- a/inst/templates/word-styles-reference-01.docx
+++ b/inst/templates/word-styles-reference-01.docx
@@ -1,6 +1,6 @@
 
 <file path=word/document.xml><?xml version="1.0" encoding="utf-8"?>
-<w:document xmlns:wpc="http://schemas.microsoft.com/office/word/2010/wordprocessingCanvas" xmlns:mc="http://schemas.openxmlformats.org/markup-compatibility/2006" xmlns:o="urn:schemas-microsoft-com:office:office" xmlns:r="http://schemas.openxmlformats.org/officeDocument/2006/relationships" xmlns:m="http://schemas.openxmlformats.org/officeDocument/2006/math" xmlns:v="urn:schemas-microsoft-com:vml" xmlns:wp14="http://schemas.microsoft.com/office/word/2010/wordprocessingDrawing" xmlns:wp="http://schemas.openxmlformats.org/drawingml/2006/wordprocessingDrawing" xmlns:w10="urn:schemas-microsoft-com:office:word" xmlns:w="http://schemas.openxmlformats.org/wordprocessingml/2006/main" xmlns:w14="http://schemas.microsoft.com/office/word/2010/wordml" xmlns:w15="http://schemas.microsoft.com/office/word/2012/wordml" xmlns:wpg="http://schemas.microsoft.com/office/word/2010/wordprocessingGroup" xmlns:wpi="http://schemas.microsoft.com/office/word/2010/wordprocessingInk" xmlns:wne="http://schemas.microsoft.com/office/word/2006/wordml" xmlns:wps="http://schemas.microsoft.com/office/word/2010/wordprocessingShape" mc:Ignorable="w14 w15 wp14">
+<w:document xmlns:wpc="http://schemas.microsoft.com/office/word/2010/wordprocessingCanvas" xmlns:cx="http://schemas.microsoft.com/office/drawing/2014/chartex" xmlns:cx1="http://schemas.microsoft.com/office/drawing/2015/9/8/chartex" xmlns:cx2="http://schemas.microsoft.com/office/drawing/2015/10/21/chartex" xmlns:cx3="http://schemas.microsoft.com/office/drawing/2016/5/9/chartex" xmlns:cx4="http://schemas.microsoft.com/office/drawing/2016/5/10/chartex" xmlns:cx5="http://schemas.microsoft.com/office/drawing/2016/5/11/chartex" xmlns:cx6="http://schemas.microsoft.com/office/drawing/2016/5/12/chartex" xmlns:cx7="http://schemas.microsoft.com/office/drawing/2016/5/13/chartex" xmlns:cx8="http://schemas.microsoft.com/office/drawing/2016/5/14/chartex" xmlns:mc="http://schemas.openxmlformats.org/markup-compatibility/2006" xmlns:aink="http://schemas.microsoft.com/office/drawing/2016/ink" xmlns:am3d="http://schemas.microsoft.com/office/drawing/2017/model3d" xmlns:o="urn:schemas-microsoft-com:office:office" xmlns:oel="http://schemas.microsoft.com/office/2019/extlst" xmlns:r="http://schemas.openxmlformats.org/officeDocument/2006/relationships" xmlns:m="http://schemas.openxmlformats.org/officeDocument/2006/math" xmlns:v="urn:schemas-microsoft-com:vml" xmlns:wp14="http://schemas.microsoft.com/office/word/2010/wordprocessingDrawing" xmlns:wp="http://schemas.openxmlformats.org/drawingml/2006/wordprocessingDrawing" xmlns:w10="urn:schemas-microsoft-com:office:word" xmlns:w="http://schemas.openxmlformats.org/wordprocessingml/2006/main" xmlns:w14="http://schemas.microsoft.com/office/word/2010/wordml" xmlns:w15="http://schemas.microsoft.com/office/word/2012/wordml" xmlns:w16cex="http://schemas.microsoft.com/office/word/2018/wordml/cex" xmlns:w16cid="http://schemas.microsoft.com/office/word/2016/wordml/cid" xmlns:w16="http://schemas.microsoft.com/office/word/2018/wordml" xmlns:w16sdtdh="http://schemas.microsoft.com/office/word/2020/wordml/sdtdatahash" xmlns:w16se="http://schemas.microsoft.com/office/word/2015/wordml/symex" xmlns:wpg="http://schemas.microsoft.com/office/word/2010/wordprocessingGroup" xmlns:wpi="http://schemas.microsoft.com/office/word/2010/wordprocessingInk" xmlns:wne="http://schemas.microsoft.com/office/word/2006/wordml" xmlns:wps="http://schemas.microsoft.com/office/word/2010/wordprocessingShape" mc:Ignorable="w14 w15 w16se w16cid w16 w16cex w16sdtdh wp14">
   <w:body>
     <w:p>
       <w:pPr>
@@ -42,11 +42,13 @@
         <w:pStyle w:val="Abstract"/>
         <w:rPr>
           <w:b/>
+          <w:bCs/>
         </w:rPr>
       </w:pPr>
       <w:r>
         <w:rPr>
           <w:b/>
+          <w:bCs/>
         </w:rPr>
         <w:t>Abstract heading</w:t>
       </w:r>
@@ -56,11 +58,13 @@
         <w:pStyle w:val="Abstract"/>
         <w:rPr>
           <w:i/>
+          <w:iCs/>
         </w:rPr>
       </w:pPr>
       <w:r>
         <w:rPr>
           <w:i/>
+          <w:iCs/>
         </w:rPr>
         <w:t>Abstract sub-heading</w:t>
       </w:r>
@@ -70,12 +74,7 @@
         <w:pStyle w:val="Abstract"/>
       </w:pPr>
       <w:r>
-        <w:t>Abstrac</w:t>
-      </w:r>
-      <w:bookmarkStart w:id="0" w:name="_GoBack"/>
-      <w:bookmarkEnd w:id="0"/>
-      <w:r>
-        <w:t>t</w:t>
+        <w:t>Abstract</w:t>
       </w:r>
       <w:r>
         <w:t xml:space="preserve"> text</w:t>
@@ -93,6 +92,7 @@
           <w:lang w:val="en-NZ"/>
         </w:rPr>
       </w:pPr>
+      <w:proofErr w:type="spellStart"/>
       <w:r>
         <w:rPr>
           <w:rStyle w:val="KeywordTok"/>
@@ -100,6 +100,7 @@
         </w:rPr>
         <w:t>KeywordTok</w:t>
       </w:r>
+      <w:proofErr w:type="spellEnd"/>
       <w:r>
         <w:rPr>
           <w:rStyle w:val="NormalTok"/>
@@ -107,6 +108,7 @@
         </w:rPr>
         <w:t>(</w:t>
       </w:r>
+      <w:proofErr w:type="spellStart"/>
       <w:r>
         <w:rPr>
           <w:rStyle w:val="NormalTok"/>
@@ -114,6 +116,7 @@
         </w:rPr>
         <w:t>NormalTok</w:t>
       </w:r>
+      <w:proofErr w:type="spellEnd"/>
       <w:r>
         <w:rPr>
           <w:rStyle w:val="NormalTok"/>
@@ -129,6 +132,7 @@
           <w:lang w:val="en-NZ"/>
         </w:rPr>
       </w:pPr>
+      <w:proofErr w:type="spellStart"/>
       <w:r>
         <w:rPr>
           <w:rStyle w:val="KeywordTok"/>
@@ -136,6 +140,7 @@
         </w:rPr>
         <w:t>KeywordTok</w:t>
       </w:r>
+      <w:proofErr w:type="spellEnd"/>
       <w:r>
         <w:rPr>
           <w:rStyle w:val="NormalTok"/>
@@ -150,6 +155,7 @@
         </w:rPr>
         <w:t>"</w:t>
       </w:r>
+      <w:proofErr w:type="spellStart"/>
       <w:r>
         <w:rPr>
           <w:rStyle w:val="StringTok"/>
@@ -157,6 +163,7 @@
         </w:rPr>
         <w:t>StringTok</w:t>
       </w:r>
+      <w:proofErr w:type="spellEnd"/>
       <w:r>
         <w:rPr>
           <w:rStyle w:val="StringTok"/>
@@ -176,23 +183,23 @@
       <w:pPr>
         <w:pStyle w:val="Heading1"/>
       </w:pPr>
-      <w:bookmarkStart w:id="1" w:name="introduction"/>
-      <w:bookmarkStart w:id="2" w:name="methods"/>
+      <w:bookmarkStart w:id="0" w:name="introduction"/>
+      <w:bookmarkStart w:id="1" w:name="methods"/>
+      <w:bookmarkEnd w:id="0"/>
       <w:bookmarkEnd w:id="1"/>
+      <w:r>
+        <w:t>Heading</w:t>
+      </w:r>
+      <w:r>
+        <w:t xml:space="preserve"> 1</w:t>
+      </w:r>
+    </w:p>
+    <w:p>
+      <w:pPr>
+        <w:pStyle w:val="Heading2"/>
+      </w:pPr>
+      <w:bookmarkStart w:id="2" w:name="data-sources"/>
       <w:bookmarkEnd w:id="2"/>
-      <w:r>
-        <w:t>Heading</w:t>
-      </w:r>
-      <w:r>
-        <w:t xml:space="preserve"> 1</w:t>
-      </w:r>
-    </w:p>
-    <w:p>
-      <w:pPr>
-        <w:pStyle w:val="Heading2"/>
-      </w:pPr>
-      <w:bookmarkStart w:id="3" w:name="data-sources"/>
-      <w:bookmarkEnd w:id="3"/>
       <w:r>
         <w:t>Heading</w:t>
       </w:r>
@@ -343,6 +350,7 @@
         <w:pStyle w:val="TableCaption"/>
       </w:pPr>
       <w:r>
+        <w:lastRenderedPageBreak/>
         <w:t xml:space="preserve">Table </w:t>
       </w:r>
       <w:r>
@@ -521,9 +529,8 @@
           <w:noProof/>
           <w:lang w:val="en-NZ" w:eastAsia="en-NZ"/>
         </w:rPr>
-        <w:lastRenderedPageBreak/>
         <w:drawing>
-          <wp:inline distT="0" distB="0" distL="0" distR="0" wp14:anchorId="7EB67174" wp14:editId="382B6394">
+          <wp:inline distT="0" distB="0" distL="0" distR="0" wp14:anchorId="2FADE443" wp14:editId="3D1AB016">
             <wp:extent cx="5544151" cy="3696101"/>
             <wp:effectExtent l="0" t="0" r="0" b="0"/>
             <wp:docPr id="1" name="Picture" descr="Bivariate analyses of BMI by age, survey year, and birth cohort"/>
@@ -585,8 +592,8 @@
       <w:pPr>
         <w:pStyle w:val="Heading1"/>
       </w:pPr>
-      <w:bookmarkStart w:id="4" w:name="statistical-analysis"/>
-      <w:bookmarkEnd w:id="4"/>
+      <w:bookmarkStart w:id="3" w:name="statistical-analysis"/>
+      <w:bookmarkEnd w:id="3"/>
       <w:r>
         <w:t>References [Heading 1]</w:t>
       </w:r>
@@ -596,7 +603,15 @@
         <w:pStyle w:val="Bibliography"/>
       </w:pPr>
       <w:r>
-        <w:t xml:space="preserve">1. Flegal KM, Carroll MD, Ogden CL, et al. Prevalence and trends in obesity among US adults, 1999-2008. </w:t>
+        <w:t xml:space="preserve">1. </w:t>
+      </w:r>
+      <w:proofErr w:type="spellStart"/>
+      <w:r>
+        <w:t>Flegal</w:t>
+      </w:r>
+      <w:proofErr w:type="spellEnd"/>
+      <w:r>
+        <w:t xml:space="preserve"> KM, Carroll MD, Ogden CL, et al. Prevalence and trends in obesity among US adults, 1999-2008. </w:t>
       </w:r>
       <w:r>
         <w:rPr>
@@ -635,7 +650,7 @@
 </file>
 
 <file path=word/endnotes.xml><?xml version="1.0" encoding="utf-8"?>
-<w:endnotes xmlns:wpc="http://schemas.microsoft.com/office/word/2010/wordprocessingCanvas" xmlns:mc="http://schemas.openxmlformats.org/markup-compatibility/2006" xmlns:o="urn:schemas-microsoft-com:office:office" xmlns:r="http://schemas.openxmlformats.org/officeDocument/2006/relationships" xmlns:m="http://schemas.openxmlformats.org/officeDocument/2006/math" xmlns:v="urn:schemas-microsoft-com:vml" xmlns:wp14="http://schemas.microsoft.com/office/word/2010/wordprocessingDrawing" xmlns:wp="http://schemas.openxmlformats.org/drawingml/2006/wordprocessingDrawing" xmlns:w10="urn:schemas-microsoft-com:office:word" xmlns:w="http://schemas.openxmlformats.org/wordprocessingml/2006/main" xmlns:w14="http://schemas.microsoft.com/office/word/2010/wordml" xmlns:w15="http://schemas.microsoft.com/office/word/2012/wordml" xmlns:wpg="http://schemas.microsoft.com/office/word/2010/wordprocessingGroup" xmlns:wpi="http://schemas.microsoft.com/office/word/2010/wordprocessingInk" xmlns:wne="http://schemas.microsoft.com/office/word/2006/wordml" xmlns:wps="http://schemas.microsoft.com/office/word/2010/wordprocessingShape" mc:Ignorable="w14 w15 wp14">
+<w:endnotes xmlns:wpc="http://schemas.microsoft.com/office/word/2010/wordprocessingCanvas" xmlns:cx="http://schemas.microsoft.com/office/drawing/2014/chartex" xmlns:cx1="http://schemas.microsoft.com/office/drawing/2015/9/8/chartex" xmlns:cx2="http://schemas.microsoft.com/office/drawing/2015/10/21/chartex" xmlns:cx3="http://schemas.microsoft.com/office/drawing/2016/5/9/chartex" xmlns:cx4="http://schemas.microsoft.com/office/drawing/2016/5/10/chartex" xmlns:cx5="http://schemas.microsoft.com/office/drawing/2016/5/11/chartex" xmlns:cx6="http://schemas.microsoft.com/office/drawing/2016/5/12/chartex" xmlns:cx7="http://schemas.microsoft.com/office/drawing/2016/5/13/chartex" xmlns:cx8="http://schemas.microsoft.com/office/drawing/2016/5/14/chartex" xmlns:mc="http://schemas.openxmlformats.org/markup-compatibility/2006" xmlns:aink="http://schemas.microsoft.com/office/drawing/2016/ink" xmlns:am3d="http://schemas.microsoft.com/office/drawing/2017/model3d" xmlns:o="urn:schemas-microsoft-com:office:office" xmlns:oel="http://schemas.microsoft.com/office/2019/extlst" xmlns:r="http://schemas.openxmlformats.org/officeDocument/2006/relationships" xmlns:m="http://schemas.openxmlformats.org/officeDocument/2006/math" xmlns:v="urn:schemas-microsoft-com:vml" xmlns:wp14="http://schemas.microsoft.com/office/word/2010/wordprocessingDrawing" xmlns:wp="http://schemas.openxmlformats.org/drawingml/2006/wordprocessingDrawing" xmlns:w10="urn:schemas-microsoft-com:office:word" xmlns:w="http://schemas.openxmlformats.org/wordprocessingml/2006/main" xmlns:w14="http://schemas.microsoft.com/office/word/2010/wordml" xmlns:w15="http://schemas.microsoft.com/office/word/2012/wordml" xmlns:w16cex="http://schemas.microsoft.com/office/word/2018/wordml/cex" xmlns:w16cid="http://schemas.microsoft.com/office/word/2016/wordml/cid" xmlns:w16="http://schemas.microsoft.com/office/word/2018/wordml" xmlns:w16sdtdh="http://schemas.microsoft.com/office/word/2020/wordml/sdtdatahash" xmlns:w16se="http://schemas.microsoft.com/office/word/2015/wordml/symex" xmlns:wpg="http://schemas.microsoft.com/office/word/2010/wordprocessingGroup" xmlns:wpi="http://schemas.microsoft.com/office/word/2010/wordprocessingInk" xmlns:wne="http://schemas.microsoft.com/office/word/2006/wordml" xmlns:wps="http://schemas.microsoft.com/office/word/2010/wordprocessingShape" mc:Ignorable="w14 w15 w16se w16cid w16 w16cex w16sdtdh wp14">
   <w:endnote w:type="separator" w:id="-1">
     <w:p>
       <w:r>
@@ -654,7 +669,7 @@
 </file>
 
 <file path=word/footnotes.xml><?xml version="1.0" encoding="utf-8"?>
-<w:footnotes xmlns:wpc="http://schemas.microsoft.com/office/word/2010/wordprocessingCanvas" xmlns:mc="http://schemas.openxmlformats.org/markup-compatibility/2006" xmlns:o="urn:schemas-microsoft-com:office:office" xmlns:r="http://schemas.openxmlformats.org/officeDocument/2006/relationships" xmlns:m="http://schemas.openxmlformats.org/officeDocument/2006/math" xmlns:v="urn:schemas-microsoft-com:vml" xmlns:wp14="http://schemas.microsoft.com/office/word/2010/wordprocessingDrawing" xmlns:wp="http://schemas.openxmlformats.org/drawingml/2006/wordprocessingDrawing" xmlns:w10="urn:schemas-microsoft-com:office:word" xmlns:w="http://schemas.openxmlformats.org/wordprocessingml/2006/main" xmlns:w14="http://schemas.microsoft.com/office/word/2010/wordml" xmlns:w15="http://schemas.microsoft.com/office/word/2012/wordml" xmlns:wpg="http://schemas.microsoft.com/office/word/2010/wordprocessingGroup" xmlns:wpi="http://schemas.microsoft.com/office/word/2010/wordprocessingInk" xmlns:wne="http://schemas.microsoft.com/office/word/2006/wordml" xmlns:wps="http://schemas.microsoft.com/office/word/2010/wordprocessingShape" mc:Ignorable="w14 w15 wp14">
+<w:footnotes xmlns:wpc="http://schemas.microsoft.com/office/word/2010/wordprocessingCanvas" xmlns:cx="http://schemas.microsoft.com/office/drawing/2014/chartex" xmlns:cx1="http://schemas.microsoft.com/office/drawing/2015/9/8/chartex" xmlns:cx2="http://schemas.microsoft.com/office/drawing/2015/10/21/chartex" xmlns:cx3="http://schemas.microsoft.com/office/drawing/2016/5/9/chartex" xmlns:cx4="http://schemas.microsoft.com/office/drawing/2016/5/10/chartex" xmlns:cx5="http://schemas.microsoft.com/office/drawing/2016/5/11/chartex" xmlns:cx6="http://schemas.microsoft.com/office/drawing/2016/5/12/chartex" xmlns:cx7="http://schemas.microsoft.com/office/drawing/2016/5/13/chartex" xmlns:cx8="http://schemas.microsoft.com/office/drawing/2016/5/14/chartex" xmlns:mc="http://schemas.openxmlformats.org/markup-compatibility/2006" xmlns:aink="http://schemas.microsoft.com/office/drawing/2016/ink" xmlns:am3d="http://schemas.microsoft.com/office/drawing/2017/model3d" xmlns:o="urn:schemas-microsoft-com:office:office" xmlns:oel="http://schemas.microsoft.com/office/2019/extlst" xmlns:r="http://schemas.openxmlformats.org/officeDocument/2006/relationships" xmlns:m="http://schemas.openxmlformats.org/officeDocument/2006/math" xmlns:v="urn:schemas-microsoft-com:vml" xmlns:wp14="http://schemas.microsoft.com/office/word/2010/wordprocessingDrawing" xmlns:wp="http://schemas.openxmlformats.org/drawingml/2006/wordprocessingDrawing" xmlns:w10="urn:schemas-microsoft-com:office:word" xmlns:w="http://schemas.openxmlformats.org/wordprocessingml/2006/main" xmlns:w14="http://schemas.microsoft.com/office/word/2010/wordml" xmlns:w15="http://schemas.microsoft.com/office/word/2012/wordml" xmlns:w16cex="http://schemas.microsoft.com/office/word/2018/wordml/cex" xmlns:w16cid="http://schemas.microsoft.com/office/word/2016/wordml/cid" xmlns:w16="http://schemas.microsoft.com/office/word/2018/wordml" xmlns:w16sdtdh="http://schemas.microsoft.com/office/word/2020/wordml/sdtdatahash" xmlns:w16se="http://schemas.microsoft.com/office/word/2015/wordml/symex" xmlns:wpg="http://schemas.microsoft.com/office/word/2010/wordprocessingGroup" xmlns:wpi="http://schemas.microsoft.com/office/word/2010/wordprocessingInk" xmlns:wne="http://schemas.microsoft.com/office/word/2006/wordml" xmlns:wps="http://schemas.microsoft.com/office/word/2010/wordprocessingShape" mc:Ignorable="w14 w15 w16se w16cid w16 w16cex w16sdtdh wp14">
   <w:footnote w:type="separator" w:id="-1">
     <w:p>
       <w:r>
@@ -673,7 +688,7 @@
 </file>
 
 <file path=word/numbering.xml><?xml version="1.0" encoding="utf-8"?>
-<w:numbering xmlns:wpc="http://schemas.microsoft.com/office/word/2010/wordprocessingCanvas" xmlns:mc="http://schemas.openxmlformats.org/markup-compatibility/2006" xmlns:o="urn:schemas-microsoft-com:office:office" xmlns:r="http://schemas.openxmlformats.org/officeDocument/2006/relationships" xmlns:m="http://schemas.openxmlformats.org/officeDocument/2006/math" xmlns:v="urn:schemas-microsoft-com:vml" xmlns:wp14="http://schemas.microsoft.com/office/word/2010/wordprocessingDrawing" xmlns:wp="http://schemas.openxmlformats.org/drawingml/2006/wordprocessingDrawing" xmlns:w10="urn:schemas-microsoft-com:office:word" xmlns:w="http://schemas.openxmlformats.org/wordprocessingml/2006/main" xmlns:w14="http://schemas.microsoft.com/office/word/2010/wordml" xmlns:w15="http://schemas.microsoft.com/office/word/2012/wordml" xmlns:wpg="http://schemas.microsoft.com/office/word/2010/wordprocessingGroup" xmlns:wpi="http://schemas.microsoft.com/office/word/2010/wordprocessingInk" xmlns:wne="http://schemas.microsoft.com/office/word/2006/wordml" xmlns:wps="http://schemas.microsoft.com/office/word/2010/wordprocessingShape" mc:Ignorable="w14 w15 wp14">
+<w:numbering xmlns:wpc="http://schemas.microsoft.com/office/word/2010/wordprocessingCanvas" xmlns:cx="http://schemas.microsoft.com/office/drawing/2014/chartex" xmlns:cx1="http://schemas.microsoft.com/office/drawing/2015/9/8/chartex" xmlns:cx2="http://schemas.microsoft.com/office/drawing/2015/10/21/chartex" xmlns:cx3="http://schemas.microsoft.com/office/drawing/2016/5/9/chartex" xmlns:cx4="http://schemas.microsoft.com/office/drawing/2016/5/10/chartex" xmlns:cx5="http://schemas.microsoft.com/office/drawing/2016/5/11/chartex" xmlns:cx6="http://schemas.microsoft.com/office/drawing/2016/5/12/chartex" xmlns:cx7="http://schemas.microsoft.com/office/drawing/2016/5/13/chartex" xmlns:cx8="http://schemas.microsoft.com/office/drawing/2016/5/14/chartex" xmlns:mc="http://schemas.openxmlformats.org/markup-compatibility/2006" xmlns:aink="http://schemas.microsoft.com/office/drawing/2016/ink" xmlns:am3d="http://schemas.microsoft.com/office/drawing/2017/model3d" xmlns:o="urn:schemas-microsoft-com:office:office" xmlns:oel="http://schemas.microsoft.com/office/2019/extlst" xmlns:r="http://schemas.openxmlformats.org/officeDocument/2006/relationships" xmlns:m="http://schemas.openxmlformats.org/officeDocument/2006/math" xmlns:v="urn:schemas-microsoft-com:vml" xmlns:wp14="http://schemas.microsoft.com/office/word/2010/wordprocessingDrawing" xmlns:wp="http://schemas.openxmlformats.org/drawingml/2006/wordprocessingDrawing" xmlns:w10="urn:schemas-microsoft-com:office:word" xmlns:w="http://schemas.openxmlformats.org/wordprocessingml/2006/main" xmlns:w14="http://schemas.microsoft.com/office/word/2010/wordml" xmlns:w15="http://schemas.microsoft.com/office/word/2012/wordml" xmlns:w16cex="http://schemas.microsoft.com/office/word/2018/wordml/cex" xmlns:w16cid="http://schemas.microsoft.com/office/word/2016/wordml/cid" xmlns:w16="http://schemas.microsoft.com/office/word/2018/wordml" xmlns:w16sdtdh="http://schemas.microsoft.com/office/word/2020/wordml/sdtdatahash" xmlns:w16se="http://schemas.microsoft.com/office/word/2015/wordml/symex" xmlns:wpg="http://schemas.microsoft.com/office/word/2010/wordprocessingGroup" xmlns:wpi="http://schemas.microsoft.com/office/word/2010/wordprocessingInk" xmlns:wne="http://schemas.microsoft.com/office/word/2006/wordml" xmlns:wps="http://schemas.microsoft.com/office/word/2010/wordprocessingShape" mc:Ignorable="w14 w15 w16se w16cid w16 w16cex w16sdtdh wp14">
   <w:abstractNum w:abstractNumId="0" w15:restartNumberingAfterBreak="0">
     <w:nsid w:val="E17F69BA"/>
     <w:multiLevelType w:val="multilevel"/>
@@ -769,7 +784,7 @@
   <w:abstractNum w:abstractNumId="1" w15:restartNumberingAfterBreak="0">
     <w:nsid w:val="FFFFFF7C"/>
     <w:multiLevelType w:val="singleLevel"/>
-    <w:tmpl w:val="30884314"/>
+    <w:tmpl w:val="366E6458"/>
     <w:lvl w:ilvl="0">
       <w:start w:val="1"/>
       <w:numFmt w:val="decimal"/>
@@ -786,7 +801,7 @@
   <w:abstractNum w:abstractNumId="2" w15:restartNumberingAfterBreak="0">
     <w:nsid w:val="FFFFFF7D"/>
     <w:multiLevelType w:val="singleLevel"/>
-    <w:tmpl w:val="2560499E"/>
+    <w:tmpl w:val="72BAC1A4"/>
     <w:lvl w:ilvl="0">
       <w:start w:val="1"/>
       <w:numFmt w:val="decimal"/>
@@ -803,7 +818,7 @@
   <w:abstractNum w:abstractNumId="3" w15:restartNumberingAfterBreak="0">
     <w:nsid w:val="FFFFFF7E"/>
     <w:multiLevelType w:val="singleLevel"/>
-    <w:tmpl w:val="57A4C730"/>
+    <w:tmpl w:val="27A67C92"/>
     <w:lvl w:ilvl="0">
       <w:start w:val="1"/>
       <w:numFmt w:val="decimal"/>
@@ -820,7 +835,7 @@
   <w:abstractNum w:abstractNumId="4" w15:restartNumberingAfterBreak="0">
     <w:nsid w:val="FFFFFF7F"/>
     <w:multiLevelType w:val="singleLevel"/>
-    <w:tmpl w:val="5E0ECA8E"/>
+    <w:tmpl w:val="5DCE12B0"/>
     <w:lvl w:ilvl="0">
       <w:start w:val="1"/>
       <w:numFmt w:val="decimal"/>
@@ -837,7 +852,7 @@
   <w:abstractNum w:abstractNumId="5" w15:restartNumberingAfterBreak="0">
     <w:nsid w:val="FFFFFF80"/>
     <w:multiLevelType w:val="singleLevel"/>
-    <w:tmpl w:val="557CDA32"/>
+    <w:tmpl w:val="C5B8D21E"/>
     <w:lvl w:ilvl="0">
       <w:start w:val="1"/>
       <w:numFmt w:val="bullet"/>
@@ -857,7 +872,7 @@
   <w:abstractNum w:abstractNumId="6" w15:restartNumberingAfterBreak="0">
     <w:nsid w:val="FFFFFF81"/>
     <w:multiLevelType w:val="singleLevel"/>
-    <w:tmpl w:val="4F84E892"/>
+    <w:tmpl w:val="9C6C7E32"/>
     <w:lvl w:ilvl="0">
       <w:start w:val="1"/>
       <w:numFmt w:val="bullet"/>
@@ -877,7 +892,7 @@
   <w:abstractNum w:abstractNumId="7" w15:restartNumberingAfterBreak="0">
     <w:nsid w:val="FFFFFF82"/>
     <w:multiLevelType w:val="singleLevel"/>
-    <w:tmpl w:val="7B62BB4E"/>
+    <w:tmpl w:val="59F20232"/>
     <w:lvl w:ilvl="0">
       <w:start w:val="1"/>
       <w:numFmt w:val="bullet"/>
@@ -897,7 +912,7 @@
   <w:abstractNum w:abstractNumId="8" w15:restartNumberingAfterBreak="0">
     <w:nsid w:val="FFFFFF83"/>
     <w:multiLevelType w:val="singleLevel"/>
-    <w:tmpl w:val="BDAC20E0"/>
+    <w:tmpl w:val="357403A0"/>
     <w:lvl w:ilvl="0">
       <w:start w:val="1"/>
       <w:numFmt w:val="bullet"/>
@@ -917,7 +932,7 @@
   <w:abstractNum w:abstractNumId="9" w15:restartNumberingAfterBreak="0">
     <w:nsid w:val="FFFFFF88"/>
     <w:multiLevelType w:val="singleLevel"/>
-    <w:tmpl w:val="A408452E"/>
+    <w:tmpl w:val="41E09262"/>
     <w:lvl w:ilvl="0">
       <w:start w:val="1"/>
       <w:numFmt w:val="decimal"/>
@@ -934,7 +949,7 @@
   <w:abstractNum w:abstractNumId="10" w15:restartNumberingAfterBreak="0">
     <w:nsid w:val="FFFFFF89"/>
     <w:multiLevelType w:val="singleLevel"/>
-    <w:tmpl w:val="D8D05C50"/>
+    <w:tmpl w:val="5A16566E"/>
     <w:lvl w:ilvl="0">
       <w:start w:val="1"/>
       <w:numFmt w:val="bullet"/>
@@ -1135,50 +1150,50 @@
       <w:lvlJc w:val="left"/>
     </w:lvl>
   </w:abstractNum>
-  <w:num w:numId="1">
+  <w:num w:numId="1" w16cid:durableId="2031761391">
     <w:abstractNumId w:val="0"/>
   </w:num>
-  <w:num w:numId="2">
+  <w:num w:numId="2" w16cid:durableId="1026757764">
     <w:abstractNumId w:val="12"/>
   </w:num>
-  <w:num w:numId="3">
+  <w:num w:numId="3" w16cid:durableId="397703062">
     <w:abstractNumId w:val="10"/>
   </w:num>
-  <w:num w:numId="4">
+  <w:num w:numId="4" w16cid:durableId="1758012048">
     <w:abstractNumId w:val="8"/>
   </w:num>
-  <w:num w:numId="5">
+  <w:num w:numId="5" w16cid:durableId="1645695676">
     <w:abstractNumId w:val="7"/>
   </w:num>
-  <w:num w:numId="6">
+  <w:num w:numId="6" w16cid:durableId="1859536812">
     <w:abstractNumId w:val="6"/>
   </w:num>
-  <w:num w:numId="7">
+  <w:num w:numId="7" w16cid:durableId="265890967">
     <w:abstractNumId w:val="5"/>
   </w:num>
-  <w:num w:numId="8">
+  <w:num w:numId="8" w16cid:durableId="869031781">
     <w:abstractNumId w:val="9"/>
   </w:num>
-  <w:num w:numId="9">
+  <w:num w:numId="9" w16cid:durableId="300616425">
     <w:abstractNumId w:val="4"/>
   </w:num>
-  <w:num w:numId="10">
+  <w:num w:numId="10" w16cid:durableId="1315793368">
     <w:abstractNumId w:val="3"/>
   </w:num>
-  <w:num w:numId="11">
+  <w:num w:numId="11" w16cid:durableId="1156142298">
     <w:abstractNumId w:val="2"/>
   </w:num>
-  <w:num w:numId="12">
+  <w:num w:numId="12" w16cid:durableId="81033623">
     <w:abstractNumId w:val="1"/>
   </w:num>
-  <w:num w:numId="13">
+  <w:num w:numId="13" w16cid:durableId="467862257">
     <w:abstractNumId w:val="11"/>
   </w:num>
 </w:numbering>
 </file>
 
 <file path=word/styles.xml><?xml version="1.0" encoding="utf-8"?>
-<w:styles xmlns:mc="http://schemas.openxmlformats.org/markup-compatibility/2006" xmlns:r="http://schemas.openxmlformats.org/officeDocument/2006/relationships" xmlns:w="http://schemas.openxmlformats.org/wordprocessingml/2006/main" xmlns:w14="http://schemas.microsoft.com/office/word/2010/wordml" xmlns:w15="http://schemas.microsoft.com/office/word/2012/wordml" mc:Ignorable="w14 w15">
+<w:styles xmlns:mc="http://schemas.openxmlformats.org/markup-compatibility/2006" xmlns:r="http://schemas.openxmlformats.org/officeDocument/2006/relationships" xmlns:w="http://schemas.openxmlformats.org/wordprocessingml/2006/main" xmlns:w14="http://schemas.microsoft.com/office/word/2010/wordml" xmlns:w15="http://schemas.microsoft.com/office/word/2012/wordml" xmlns:w16cex="http://schemas.microsoft.com/office/word/2018/wordml/cex" xmlns:w16cid="http://schemas.microsoft.com/office/word/2016/wordml/cid" xmlns:w16="http://schemas.microsoft.com/office/word/2018/wordml" xmlns:w16sdtdh="http://schemas.microsoft.com/office/word/2020/wordml/sdtdatahash" xmlns:w16se="http://schemas.microsoft.com/office/word/2015/wordml/symex" mc:Ignorable="w14 w15 w16se w16cid w16 w16cex w16sdtdh">
   <w:docDefaults>
     <w:rPrDefault>
       <w:rPr>
@@ -1194,7 +1209,7 @@
       </w:pPr>
     </w:pPrDefault>
   </w:docDefaults>
-  <w:latentStyles w:defLockedState="0" w:defUIPriority="0" w:defSemiHidden="0" w:defUnhideWhenUsed="0" w:defQFormat="0" w:count="371">
+  <w:latentStyles w:defLockedState="0" w:defUIPriority="0" w:defSemiHidden="0" w:defUnhideWhenUsed="0" w:defQFormat="0" w:count="376">
     <w:lsdException w:name="index 1" w:semiHidden="1" w:unhideWhenUsed="1"/>
     <w:lsdException w:name="index 7" w:semiHidden="1" w:unhideWhenUsed="1"/>
     <w:lsdException w:name="index 8" w:semiHidden="1" w:unhideWhenUsed="1"/>
@@ -1275,7 +1290,6 @@
     <w:lsdException w:name="HTML Sample" w:semiHidden="1" w:unhideWhenUsed="1"/>
     <w:lsdException w:name="HTML Typewriter" w:semiHidden="1" w:unhideWhenUsed="1"/>
     <w:lsdException w:name="HTML Variable" w:semiHidden="1" w:unhideWhenUsed="1"/>
-    <w:lsdException w:name="Normal Table" w:semiHidden="1" w:unhideWhenUsed="1"/>
     <w:lsdException w:name="annotation subject" w:semiHidden="1" w:unhideWhenUsed="1"/>
     <w:lsdException w:name="No List" w:semiHidden="1" w:unhideWhenUsed="1"/>
     <w:lsdException w:name="Outline List 1" w:semiHidden="1" w:unhideWhenUsed="1"/>
@@ -1318,11 +1332,8 @@
     <w:lsdException w:name="Table Contemporary" w:semiHidden="1" w:unhideWhenUsed="1"/>
     <w:lsdException w:name="Table Elegant" w:semiHidden="1" w:unhideWhenUsed="1"/>
     <w:lsdException w:name="Table Professional" w:semiHidden="1" w:unhideWhenUsed="1"/>
-    <w:lsdException w:name="Table Subtle 1" w:semiHidden="1" w:unhideWhenUsed="1"/>
     <w:lsdException w:name="Table Subtle 2" w:semiHidden="1" w:unhideWhenUsed="1"/>
     <w:lsdException w:name="Table Web 1" w:semiHidden="1" w:unhideWhenUsed="1"/>
-    <w:lsdException w:name="Table Web 2" w:semiHidden="1" w:unhideWhenUsed="1"/>
-    <w:lsdException w:name="Table Web 3" w:semiHidden="1" w:unhideWhenUsed="1"/>
     <w:lsdException w:name="Balloon Text" w:semiHidden="1" w:unhideWhenUsed="1"/>
     <w:lsdException w:name="Table Theme" w:semiHidden="1" w:unhideWhenUsed="1"/>
     <w:lsdException w:name="Placeholder Text" w:semiHidden="1"/>
@@ -1341,10 +1352,6 @@
     <w:lsdException w:name="Colorful List"/>
     <w:lsdException w:name="Colorful Grid"/>
     <w:lsdException w:name="Light Shading Accent 1"/>
-    <w:lsdException w:name="Light List Accent 1"/>
-    <w:lsdException w:name="Light Grid Accent 1"/>
-    <w:lsdException w:name="Medium Shading 1 Accent 1"/>
-    <w:lsdException w:name="Medium Shading 2 Accent 1"/>
     <w:lsdException w:name="Medium List 1 Accent 1"/>
     <w:lsdException w:name="Revision" w:semiHidden="1"/>
     <w:lsdException w:name="Medium List 2 Accent 1"/>
@@ -1420,11 +1427,6 @@
     <w:lsdException w:name="Medium List 2 Accent 6"/>
     <w:lsdException w:name="Medium Grid 1 Accent 6"/>
     <w:lsdException w:name="Medium Grid 2 Accent 6"/>
-    <w:lsdException w:name="Medium Grid 3 Accent 6"/>
-    <w:lsdException w:name="Dark List Accent 6"/>
-    <w:lsdException w:name="Colorful Shading Accent 6"/>
-    <w:lsdException w:name="Colorful List Accent 6"/>
-    <w:lsdException w:name="Colorful Grid Accent 6"/>
     <w:lsdException w:name="Bibliography" w:semiHidden="1" w:unhideWhenUsed="1"/>
     <w:lsdException w:name="TOC Heading" w:semiHidden="1" w:unhideWhenUsed="1"/>
     <w:lsdException w:name="Grid Table 4" w:uiPriority="49"/>
@@ -1522,6 +1524,11 @@
     <w:lsdException w:name="List Table 5 Dark Accent 6" w:uiPriority="50"/>
     <w:lsdException w:name="List Table 6 Colorful Accent 6" w:uiPriority="51"/>
     <w:lsdException w:name="List Table 7 Colorful Accent 6" w:uiPriority="52"/>
+    <w:lsdException w:name="Mention" w:semiHidden="1" w:uiPriority="99" w:unhideWhenUsed="1"/>
+    <w:lsdException w:name="Smart Hyperlink" w:semiHidden="1" w:uiPriority="99" w:unhideWhenUsed="1"/>
+    <w:lsdException w:name="Hashtag" w:semiHidden="1" w:uiPriority="99" w:unhideWhenUsed="1"/>
+    <w:lsdException w:name="Unresolved Mention" w:semiHidden="1" w:uiPriority="99" w:unhideWhenUsed="1"/>
+    <w:lsdException w:name="Smart Link" w:semiHidden="1" w:uiPriority="99" w:unhideWhenUsed="1"/>
   </w:latentStyles>
   <w:style w:type="paragraph" w:default="1" w:styleId="Normal">
     <w:name w:val="Normal"/>
@@ -1732,11 +1739,11 @@
     <w:next w:val="BodyText"/>
     <w:link w:val="TitleChar"/>
     <w:qFormat/>
-    <w:rsid w:val="00986FD2"/>
+    <w:rsid w:val="001004A9"/>
     <w:pPr>
       <w:keepNext/>
       <w:keepLines/>
-      <w:spacing w:before="240" w:after="240" w:line="276" w:lineRule="auto"/>
+      <w:spacing w:before="2400" w:after="240" w:line="276" w:lineRule="auto"/>
       <w:jc w:val="center"/>
     </w:pPr>
     <w:rPr>
@@ -1767,11 +1774,12 @@
     <w:name w:val="Author"/>
     <w:next w:val="BodyText"/>
     <w:qFormat/>
-    <w:rsid w:val="00986FD2"/>
+    <w:rsid w:val="001004A9"/>
     <w:pPr>
       <w:keepNext/>
       <w:keepLines/>
-      <w:spacing w:after="120"/>
+      <w:spacing w:before="480" w:after="120"/>
+      <w:contextualSpacing/>
       <w:jc w:val="center"/>
     </w:pPr>
     <w:rPr>
@@ -1783,11 +1791,11 @@
     <w:name w:val="Date"/>
     <w:next w:val="BodyText"/>
     <w:qFormat/>
-    <w:rsid w:val="00986FD2"/>
+    <w:rsid w:val="001004A9"/>
     <w:pPr>
       <w:keepNext/>
       <w:keepLines/>
-      <w:spacing w:before="240" w:after="360"/>
+      <w:spacing w:before="360" w:after="360"/>
       <w:jc w:val="center"/>
     </w:pPr>
     <w:rPr>
@@ -1800,11 +1808,11 @@
     <w:basedOn w:val="Normal"/>
     <w:next w:val="BodyText"/>
     <w:qFormat/>
-    <w:rsid w:val="008527CE"/>
+    <w:rsid w:val="001004A9"/>
     <w:pPr>
       <w:keepNext/>
       <w:keepLines/>
-      <w:spacing w:before="300" w:after="300"/>
+      <w:spacing w:before="720" w:after="300"/>
       <w:ind w:left="851" w:right="851"/>
       <w:contextualSpacing/>
       <w:jc w:val="center"/>
@@ -2325,7 +2333,7 @@
     <w:name w:val="Title Char"/>
     <w:basedOn w:val="DefaultParagraphFont"/>
     <w:link w:val="Title"/>
-    <w:rsid w:val="00986FD2"/>
+    <w:rsid w:val="001004A9"/>
     <w:rPr>
       <w:rFonts w:asciiTheme="majorHAnsi" w:eastAsiaTheme="majorEastAsia" w:hAnsiTheme="majorHAnsi" w:cstheme="majorBidi"/>
       <w:b/>

</xml_diff>